<commit_message>
fixed keyError in BACKLINKS by removing sort() in __eq__ in Farmer_Fox
</commit_message>
<xml_diff>
--- a/a2-starter-code/BlindSearches.docx
+++ b/a2-starter-code/BlindSearches.docx
@@ -642,18 +642,18 @@
     <w:tbl>
       <w:tblPr>
         <w:tblStyle w:val="TableGrid"/>
-        <w:tblW w:w="0" w:type="auto"/>
+        <w:tblW w:w="8725" w:type="dxa"/>
         <w:tblLook w:val="04A0" w:firstRow="1" w:lastRow="0" w:firstColumn="1" w:lastColumn="0" w:noHBand="0" w:noVBand="1"/>
       </w:tblPr>
       <w:tblGrid>
-        <w:gridCol w:w="2876"/>
-        <w:gridCol w:w="2877"/>
-        <w:gridCol w:w="2877"/>
+        <w:gridCol w:w="2785"/>
+        <w:gridCol w:w="2968"/>
+        <w:gridCol w:w="2972"/>
       </w:tblGrid>
       <w:tr>
         <w:tc>
           <w:tcPr>
-            <w:tcW w:w="8630" w:type="dxa"/>
+            <w:tcW w:w="8725" w:type="dxa"/>
             <w:gridSpan w:val="3"/>
           </w:tcPr>
           <w:p>
@@ -674,13 +674,13 @@
       <w:tr>
         <w:tc>
           <w:tcPr>
-            <w:tcW w:w="2876" w:type="dxa"/>
-          </w:tcPr>
-          <w:p/>
-        </w:tc>
-        <w:tc>
-          <w:tcPr>
-            <w:tcW w:w="2877" w:type="dxa"/>
+            <w:tcW w:w="2785" w:type="dxa"/>
+          </w:tcPr>
+          <w:p/>
+        </w:tc>
+        <w:tc>
+          <w:tcPr>
+            <w:tcW w:w="2968" w:type="dxa"/>
           </w:tcPr>
           <w:p>
             <w:r>
@@ -690,7 +690,7 @@
         </w:tc>
         <w:tc>
           <w:tcPr>
-            <w:tcW w:w="2877" w:type="dxa"/>
+            <w:tcW w:w="2972" w:type="dxa"/>
           </w:tcPr>
           <w:p>
             <w:r>
@@ -702,7 +702,7 @@
       <w:tr>
         <w:tc>
           <w:tcPr>
-            <w:tcW w:w="2876" w:type="dxa"/>
+            <w:tcW w:w="2785" w:type="dxa"/>
           </w:tcPr>
           <w:p>
             <w:r>
@@ -712,20 +712,17 @@
         </w:tc>
         <w:tc>
           <w:tcPr>
-            <w:tcW w:w="2877" w:type="dxa"/>
-          </w:tcPr>
-          <w:p>
-            <w:r>
-              <w:t>7</w:t>
-            </w:r>
-            <w:r>
-              <w:t xml:space="preserve"> edges</w:t>
-            </w:r>
-          </w:p>
-        </w:tc>
-        <w:tc>
-          <w:tcPr>
-            <w:tcW w:w="2877" w:type="dxa"/>
+            <w:tcW w:w="2968" w:type="dxa"/>
+          </w:tcPr>
+          <w:p>
+            <w:r>
+              <w:t>7 edges</w:t>
+            </w:r>
+          </w:p>
+        </w:tc>
+        <w:tc>
+          <w:tcPr>
+            <w:tcW w:w="2972" w:type="dxa"/>
           </w:tcPr>
           <w:p>
             <w:r>
@@ -737,7 +734,7 @@
       <w:tr>
         <w:tc>
           <w:tcPr>
-            <w:tcW w:w="2876" w:type="dxa"/>
+            <w:tcW w:w="2785" w:type="dxa"/>
           </w:tcPr>
           <w:p>
             <w:r>
@@ -747,24 +744,21 @@
         </w:tc>
         <w:tc>
           <w:tcPr>
-            <w:tcW w:w="2877" w:type="dxa"/>
-          </w:tcPr>
-          <w:p>
-            <w:r>
-              <w:t>7</w:t>
-            </w:r>
-            <w:r>
-              <w:t xml:space="preserve"> states expanded</w:t>
-            </w:r>
-          </w:p>
-        </w:tc>
-        <w:tc>
-          <w:tcPr>
-            <w:tcW w:w="2877" w:type="dxa"/>
-          </w:tcPr>
-          <w:p>
-            <w:r>
-              <w:t>9</w:t>
+            <w:tcW w:w="2968" w:type="dxa"/>
+          </w:tcPr>
+          <w:p>
+            <w:r>
+              <w:t>7 states expanded</w:t>
+            </w:r>
+          </w:p>
+        </w:tc>
+        <w:tc>
+          <w:tcPr>
+            <w:tcW w:w="2972" w:type="dxa"/>
+          </w:tcPr>
+          <w:p>
+            <w:r>
+              <w:t>10</w:t>
             </w:r>
             <w:r>
               <w:t xml:space="preserve"> states expanded</w:t>
@@ -775,7 +769,7 @@
       <w:tr>
         <w:tc>
           <w:tcPr>
-            <w:tcW w:w="2876" w:type="dxa"/>
+            <w:tcW w:w="2785" w:type="dxa"/>
           </w:tcPr>
           <w:p>
             <w:r>
@@ -785,119 +779,119 @@
         </w:tc>
         <w:tc>
           <w:tcPr>
-            <w:tcW w:w="2877" w:type="dxa"/>
-          </w:tcPr>
-          <w:p>
-            <w:r>
-              <w:t>Chicken Farmer Fox Grain ||</w:t>
-            </w:r>
-          </w:p>
-          <w:p/>
-          <w:p/>
-          <w:p>
-            <w:r>
-              <w:t>Fox Grain || Chicken Farmer</w:t>
-            </w:r>
-          </w:p>
-          <w:p/>
-          <w:p/>
-          <w:p>
-            <w:r>
-              <w:t>Farmer Fox Grain || Chicken</w:t>
-            </w:r>
-          </w:p>
-          <w:p/>
-          <w:p/>
-          <w:p>
-            <w:r>
-              <w:t>Grain || Chicken Farmer Fox</w:t>
-            </w:r>
-          </w:p>
-          <w:p/>
-          <w:p/>
-          <w:p>
-            <w:r>
-              <w:t>Chicken Farmer Grain || Fox</w:t>
-            </w:r>
-          </w:p>
-          <w:p/>
-          <w:p/>
-          <w:p>
-            <w:r>
-              <w:t>Chicken || Farmer Fox Grain</w:t>
-            </w:r>
-          </w:p>
-          <w:p/>
-          <w:p/>
-          <w:p>
-            <w:r>
-              <w:t>Chicken Farmer || Fox Grain</w:t>
-            </w:r>
-          </w:p>
-          <w:p/>
-          <w:p/>
-          <w:p>
-            <w:r>
-              <w:t xml:space="preserve"> || Chicken Farmer Fox Grain</w:t>
-            </w:r>
-          </w:p>
-        </w:tc>
-        <w:tc>
-          <w:tcPr>
-            <w:tcW w:w="2877" w:type="dxa"/>
-          </w:tcPr>
-          <w:p>
-            <w:r>
-              <w:t>Chicken Farmer Fox Grain ||</w:t>
-            </w:r>
-          </w:p>
-          <w:p/>
-          <w:p/>
-          <w:p>
-            <w:r>
-              <w:t>Fox Grain || Chicken Farmer</w:t>
-            </w:r>
-          </w:p>
-          <w:p/>
-          <w:p/>
-          <w:p>
-            <w:r>
-              <w:t>Farmer Fox Grain || Chicken</w:t>
-            </w:r>
-          </w:p>
-          <w:p/>
-          <w:p/>
-          <w:p>
-            <w:r>
-              <w:t>Fox || Chicken Farmer Grain</w:t>
-            </w:r>
-          </w:p>
-          <w:p/>
-          <w:p/>
-          <w:p>
-            <w:r>
-              <w:t>Chicken Farmer Fox || Grain</w:t>
-            </w:r>
-          </w:p>
-          <w:p/>
-          <w:p/>
-          <w:p>
-            <w:r>
-              <w:t>Chicken || Farmer Fox Grain</w:t>
-            </w:r>
-          </w:p>
-          <w:p/>
-          <w:p/>
-          <w:p>
-            <w:r>
-              <w:t>Chicken Farmer || Fox Grain</w:t>
-            </w:r>
-          </w:p>
-          <w:p/>
-          <w:p/>
-          <w:p>
-            <w:r>
-              <w:t xml:space="preserve"> || Chicken Farmer Fox Grain</w:t>
+            <w:tcW w:w="2968" w:type="dxa"/>
+          </w:tcPr>
+          <w:p>
+            <w:r>
+              <w:t>[Farmer Fox Chicken Grain || ]</w:t>
+            </w:r>
+          </w:p>
+          <w:p/>
+          <w:p/>
+          <w:p>
+            <w:r>
+              <w:t>[Fox Grain || Chicken Farmer]</w:t>
+            </w:r>
+          </w:p>
+          <w:p/>
+          <w:p/>
+          <w:p>
+            <w:r>
+              <w:t>[Farmer Fox Grain || Chicken]</w:t>
+            </w:r>
+          </w:p>
+          <w:p/>
+          <w:p/>
+          <w:p>
+            <w:r>
+              <w:t>[Grain || Chicken Farmer Fox]</w:t>
+            </w:r>
+          </w:p>
+          <w:p/>
+          <w:p/>
+          <w:p>
+            <w:r>
+              <w:t>[Chicken Farmer Grain || Fox]</w:t>
+            </w:r>
+          </w:p>
+          <w:p/>
+          <w:p/>
+          <w:p>
+            <w:r>
+              <w:t>[Chicken || Farmer Fox Grain]</w:t>
+            </w:r>
+          </w:p>
+          <w:p/>
+          <w:p/>
+          <w:p>
+            <w:r>
+              <w:t>[Chicken Farmer || Fox Grain]</w:t>
+            </w:r>
+          </w:p>
+          <w:p/>
+          <w:p/>
+          <w:p>
+            <w:r>
+              <w:t>[ || Chicken Farmer Fox Grain]</w:t>
+            </w:r>
+          </w:p>
+        </w:tc>
+        <w:tc>
+          <w:tcPr>
+            <w:tcW w:w="2972" w:type="dxa"/>
+          </w:tcPr>
+          <w:p>
+            <w:r>
+              <w:t>[Farmer Fox Chicken Grain || ]</w:t>
+            </w:r>
+          </w:p>
+          <w:p/>
+          <w:p/>
+          <w:p>
+            <w:r>
+              <w:t>[Fox Grain || Chicken Farmer]</w:t>
+            </w:r>
+          </w:p>
+          <w:p/>
+          <w:p/>
+          <w:p>
+            <w:r>
+              <w:t>[Farmer Fox Grain || Chicken]</w:t>
+            </w:r>
+          </w:p>
+          <w:p/>
+          <w:p/>
+          <w:p>
+            <w:r>
+              <w:t>[Fox || Chicken Farmer Grain]</w:t>
+            </w:r>
+          </w:p>
+          <w:p/>
+          <w:p/>
+          <w:p>
+            <w:r>
+              <w:t>[Chicken Farmer Fox || Grain]</w:t>
+            </w:r>
+          </w:p>
+          <w:p/>
+          <w:p/>
+          <w:p>
+            <w:r>
+              <w:t>[Chicken || Farmer Fox Grain]</w:t>
+            </w:r>
+          </w:p>
+          <w:p/>
+          <w:p/>
+          <w:p>
+            <w:r>
+              <w:t>[Chicken Farmer || Fox Grain]</w:t>
+            </w:r>
+          </w:p>
+          <w:p/>
+          <w:p/>
+          <w:p>
+            <w:r>
+              <w:t>[ || Chicken Farmer Fox Grain]</w:t>
             </w:r>
           </w:p>
         </w:tc>

</xml_diff>